<commit_message>
Finish Ch 3 in ThinkStats
</commit_message>
<xml_diff>
--- a/Stats/Books/LSR/LSR_Chapter9_Probability.docx
+++ b/Stats/Books/LSR/LSR_Chapter9_Probability.docx
@@ -118,7 +118,6 @@
         </w:rPr>
         <w:t xml:space="preserve">Chapter </w:t>
       </w:r>
-      <w:bookmarkStart w:id="0" w:name="_GoBack"/>
       <w:r>
         <w:rPr>
           <w:b/>
@@ -126,7 +125,6 @@
         </w:rPr>
         <w:t>9</w:t>
       </w:r>
-      <w:bookmarkEnd w:id="0"/>
       <w:r>
         <w:rPr>
           <w:b/>
@@ -678,7 +676,10 @@
         <w:t>stats</w:t>
       </w:r>
       <w:r>
-        <w:t xml:space="preserve"> provides the tools we need to answer these sorts of questions, </w:t>
+        <w:t xml:space="preserve"> provide</w:t>
+      </w:r>
+      <w:r>
+        <w:t xml:space="preserve"> the tools we need to answer these sorts of questions, </w:t>
       </w:r>
       <w:r>
         <w:t>+</w:t>
@@ -953,7 +954,13 @@
         <w:ind w:left="720"/>
       </w:pPr>
       <w:r>
-        <w:t>If I roll two six sided dice, how likely is it that I’ll roll two sixes?</w:t>
+        <w:t xml:space="preserve">If I roll two </w:t>
+      </w:r>
+      <w:r>
+        <w:t>6-</w:t>
+      </w:r>
+      <w:r>
+        <w:t>sided dice, how likely is it that I’ll roll two sixes?</w:t>
       </w:r>
     </w:p>
     <w:p>
@@ -1206,7 +1213,7 @@
         <w:rPr>
           <w:b/>
         </w:rPr>
-        <w:t xml:space="preserve"> 0.5</w:t>
+        <w:t>0.5</w:t>
       </w:r>
     </w:p>
     <w:p>
@@ -5863,7 +5870,7 @@
         <w:t xml:space="preserve"> </w:t>
       </w:r>
       <w:r>
-        <w:t>to be telling us is the 75</w:t>
+        <w:t>to be telling us the 75</w:t>
       </w:r>
       <w:r>
         <w:rPr>
@@ -5878,7 +5885,13 @@
         <w:t xml:space="preserve"> </w:t>
       </w:r>
       <w:r>
-        <w:t xml:space="preserve">pbinom()that 4 is actually the </w:t>
+        <w:t>pbinom()</w:t>
+      </w:r>
+      <w:r>
+        <w:t xml:space="preserve"> </w:t>
+      </w:r>
+      <w:r>
+        <w:t xml:space="preserve">that 4 is actually the </w:t>
       </w:r>
       <w:r>
         <w:rPr>
@@ -6014,7 +6027,13 @@
         <w:pStyle w:val="ListBullet"/>
       </w:pPr>
       <w:r>
-        <w:t xml:space="preserve">So </w:t>
+        <w:t>So</w:t>
+      </w:r>
+      <w:r>
+        <w:t>,</w:t>
+      </w:r>
+      <w:r>
+        <w:t xml:space="preserve"> </w:t>
       </w:r>
       <w:r>
         <w:t>there’s a 56.7% chance of rolling 3 or fewer</w:t>
@@ -6043,7 +6062,13 @@
         <w:pStyle w:val="ListBullet"/>
       </w:pPr>
       <w:r>
-        <w:t>So there’s a sense in which the 75</w:t>
+        <w:t>So</w:t>
+      </w:r>
+      <w:r>
+        <w:t>,</w:t>
+      </w:r>
+      <w:r>
+        <w:t xml:space="preserve"> there’s a sense in which the 75</w:t>
       </w:r>
       <w:r>
         <w:rPr>
@@ -6279,6 +6304,13 @@
       <w:r>
         <w:t xml:space="preserve"> are all </w:t>
       </w:r>
+      <w:r>
+        <w:rPr>
+          <w:b/>
+          <w:i/>
+        </w:rPr>
+        <w:t>d</w:t>
+      </w:r>
     </w:p>
     <w:p>
       <w:pPr>
@@ -6415,98 +6447,6 @@
           <w:b/>
         </w:rPr>
         <w:t xml:space="preserve"> </w:t>
-      </w:r>
-    </w:p>
-    <w:p>
-      <w:pPr>
-        <w:pStyle w:val="ListBullet"/>
-      </w:pPr>
-      <w:r>
-        <w:t xml:space="preserve">Figure 9.5: The normal distribution </w:t>
-      </w:r>
-      <w:r>
-        <w:t>w/</w:t>
-      </w:r>
-      <w:r>
-        <w:t xml:space="preserve"> mean µ “ 0 </w:t>
-      </w:r>
-      <w:r>
-        <w:t>+</w:t>
-      </w:r>
-      <w:r>
-        <w:t xml:space="preserve"> </w:t>
-      </w:r>
-      <w:r>
-        <w:t>SD</w:t>
-      </w:r>
-      <w:r>
-        <w:t xml:space="preserve"> σ “ 1. The x-axis corresponds</w:t>
-      </w:r>
-    </w:p>
-    <w:p>
-      <w:pPr>
-        <w:pStyle w:val="ListBullet"/>
-      </w:pPr>
-      <w:r>
-        <w:t xml:space="preserve">to the value of some variable, </w:t>
-      </w:r>
-      <w:r>
-        <w:t>+</w:t>
-      </w:r>
-      <w:r>
-        <w:t xml:space="preserve"> the y-axis tells us something about how likely we are to</w:t>
-      </w:r>
-    </w:p>
-    <w:p>
-      <w:pPr>
-        <w:pStyle w:val="ListBullet"/>
-      </w:pPr>
-      <w:r>
-        <w:t xml:space="preserve">observe that value. However, notice that the y-axis is labelled “Probability Density” </w:t>
-      </w:r>
-      <w:r>
-        <w:t>+</w:t>
-      </w:r>
-      <w:r>
-        <w:t xml:space="preserve"> not “Probability”.</w:t>
-      </w:r>
-    </w:p>
-    <w:p>
-      <w:pPr>
-        <w:pStyle w:val="ListBullet"/>
-      </w:pPr>
-      <w:r>
-        <w:t xml:space="preserve">There is a subtle </w:t>
-      </w:r>
-      <w:r>
-        <w:t>+</w:t>
-      </w:r>
-      <w:r>
-        <w:t xml:space="preserve"> somewhat frustrating characteristic of continuous distributions that makes</w:t>
-      </w:r>
-    </w:p>
-    <w:p>
-      <w:pPr>
-        <w:pStyle w:val="ListBullet"/>
-      </w:pPr>
-      <w:r>
-        <w:t>the y axis behave a bit oddly: the height of the curve here isn’t actually the probability of observing a</w:t>
-      </w:r>
-    </w:p>
-    <w:p>
-      <w:pPr>
-        <w:pStyle w:val="ListBullet"/>
-      </w:pPr>
-      <w:r>
-        <w:t>particular x value. On the other hand, it is true that the heights of the curve tells you which x values</w:t>
-      </w:r>
-    </w:p>
-    <w:p>
-      <w:pPr>
-        <w:pStyle w:val="ListBullet"/>
-      </w:pPr>
-      <w:r>
-        <w:t>are more likely (the higher ones!). (see Section 9.5.1 for all the annoying details)</w:t>
       </w:r>
     </w:p>
     <w:p>
@@ -6681,7 +6621,6 @@
         <w:rPr>
           <w:noProof/>
         </w:rPr>
-        <w:lastRenderedPageBreak/>
         <w:drawing>
           <wp:inline distT="0" distB="0" distL="0" distR="0" wp14:anchorId="796A3FE8" wp14:editId="6601FB8C">
             <wp:extent cx="2238375" cy="352425"/>
@@ -6732,6 +6671,7 @@
         <w:rPr>
           <w:noProof/>
         </w:rPr>
+        <w:lastRenderedPageBreak/>
         <w:drawing>
           <wp:inline distT="0" distB="0" distL="0" distR="0" wp14:anchorId="5022038D" wp14:editId="2B9EF672">
             <wp:extent cx="2704205" cy="1880209"/>
@@ -7009,6 +6949,11 @@
     <w:p>
       <w:pPr>
         <w:pStyle w:val="ListBullet"/>
+        <w:tabs>
+          <w:tab w:val="clear" w:pos="360"/>
+          <w:tab w:val="num" w:pos="720"/>
+        </w:tabs>
+        <w:ind w:left="720"/>
       </w:pPr>
       <w:r>
         <w:t>^^^</w:t>
@@ -7842,8 +7787,10 @@
         <w:t>So</w:t>
       </w:r>
       <w:r>
-        <w:t xml:space="preserve"> </w:t>
-      </w:r>
+        <w:t xml:space="preserve">, </w:t>
+      </w:r>
+      <w:bookmarkStart w:id="0" w:name="_GoBack"/>
+      <w:bookmarkEnd w:id="0"/>
       <w:r>
         <w:t>p</w:t>
       </w:r>
@@ -8735,6 +8682,7 @@
     <w:lsdException w:name="HTML Sample" w:semiHidden="1" w:unhideWhenUsed="1"/>
     <w:lsdException w:name="HTML Typewriter" w:semiHidden="1" w:unhideWhenUsed="1"/>
     <w:lsdException w:name="HTML Variable" w:semiHidden="1" w:unhideWhenUsed="1"/>
+    <w:lsdException w:name="Normal Table" w:semiHidden="1" w:unhideWhenUsed="1"/>
     <w:lsdException w:name="annotation subject" w:semiHidden="1" w:unhideWhenUsed="1"/>
     <w:lsdException w:name="No List" w:semiHidden="1" w:unhideWhenUsed="1"/>
     <w:lsdException w:name="Outline List 1" w:semiHidden="1" w:unhideWhenUsed="1"/>
@@ -8778,8 +8726,10 @@
     <w:lsdException w:name="Table Elegant" w:semiHidden="1" w:unhideWhenUsed="1"/>
     <w:lsdException w:name="Table Professional" w:semiHidden="1" w:unhideWhenUsed="1"/>
     <w:lsdException w:name="Table Subtle 1" w:semiHidden="1" w:unhideWhenUsed="1"/>
+    <w:lsdException w:name="Table Subtle 2" w:semiHidden="1" w:unhideWhenUsed="1"/>
     <w:lsdException w:name="Table Web 1" w:semiHidden="1" w:unhideWhenUsed="1"/>
     <w:lsdException w:name="Table Web 2" w:semiHidden="1" w:unhideWhenUsed="1"/>
+    <w:lsdException w:name="Table Web 3" w:semiHidden="1" w:unhideWhenUsed="1"/>
     <w:lsdException w:name="Balloon Text" w:semiHidden="1" w:unhideWhenUsed="1"/>
     <w:lsdException w:name="Table Grid" w:uiPriority="39"/>
     <w:lsdException w:name="Table Theme" w:semiHidden="1" w:unhideWhenUsed="1"/>

</xml_diff>